<commit_message>
Maior diametro da Internet: 11.
</commit_message>
<xml_diff>
--- a/relatorio1.docx
+++ b/relatorio1.docx
@@ -1,6 +1,6 @@
 
 <file path=word/document.xml><?xml version="1.0" encoding="utf-8"?>
-<w:document xmlns:ve="http://schemas.openxmlformats.org/markup-compatibility/2006" xmlns:o="urn:schemas-microsoft-com:office:office" xmlns:r="http://schemas.openxmlformats.org/officeDocument/2006/relationships" xmlns:m="http://schemas.openxmlformats.org/officeDocument/2006/math" xmlns:v="urn:schemas-microsoft-com:vml" xmlns:wp="http://schemas.openxmlformats.org/drawingml/2006/wordprocessingDrawing" xmlns:w10="urn:schemas-microsoft-com:office:word" xmlns:w="http://schemas.openxmlformats.org/wordprocessingml/2006/main" xmlns:wne="http://schemas.microsoft.com/office/word/2006/wordml">
+<w:document xmlns:wpc="http://schemas.microsoft.com/office/word/2010/wordprocessingCanvas" xmlns:mc="http://schemas.openxmlformats.org/markup-compatibility/2006" xmlns:o="urn:schemas-microsoft-com:office:office" xmlns:r="http://schemas.openxmlformats.org/officeDocument/2006/relationships" xmlns:m="http://schemas.openxmlformats.org/officeDocument/2006/math" xmlns:v="urn:schemas-microsoft-com:vml" xmlns:wp14="http://schemas.microsoft.com/office/word/2010/wordprocessingDrawing" xmlns:wp="http://schemas.openxmlformats.org/drawingml/2006/wordprocessingDrawing" xmlns:w10="urn:schemas-microsoft-com:office:word" xmlns:w="http://schemas.openxmlformats.org/wordprocessingml/2006/main" xmlns:w14="http://schemas.microsoft.com/office/word/2010/wordml" xmlns:wpg="http://schemas.microsoft.com/office/word/2010/wordprocessingGroup" xmlns:wpi="http://schemas.microsoft.com/office/word/2010/wordprocessingInk" xmlns:wne="http://schemas.microsoft.com/office/word/2006/wordml" xmlns:wps="http://schemas.microsoft.com/office/word/2010/wordprocessingShape" mc:Ignorable="w14 wp14">
   <w:body>
     <w:p>
       <w:r>
@@ -9,7 +9,15 @@
     </w:p>
     <w:p>
       <w:r>
-        <w:t>COS242 - Teoria dos Grafos - 2010.2</w:t>
+        <w:t>C</w:t>
+      </w:r>
+      <w:r>
+        <w:t>OS242 - Teoria dos Grafos - 2011</w:t>
+      </w:r>
+      <w:bookmarkStart w:id="0" w:name="_GoBack"/>
+      <w:bookmarkEnd w:id="0"/>
+      <w:r>
+        <w:t>.2</w:t>
       </w:r>
     </w:p>
     <w:p>
@@ -190,147 +198,141 @@
       <w:r>
         <w:t xml:space="preserve">, que consiste de um conjunto de objetos da classe </w:t>
       </w:r>
+      <w:r>
+        <w:rPr>
+          <w:rFonts w:ascii="Courier New" w:hAnsi="Courier New" w:cs="Courier New"/>
+        </w:rPr>
+        <w:t>Edge</w:t>
+      </w:r>
+      <w:r>
+        <w:t xml:space="preserve"> </w:t>
+      </w:r>
+      <w:r>
+        <w:t xml:space="preserve">e de um conjunto de objetos da classe </w:t>
+      </w:r>
+      <w:r>
+        <w:rPr>
+          <w:rFonts w:ascii="Courier New" w:hAnsi="Courier New" w:cs="Courier New"/>
+        </w:rPr>
+        <w:t>Node</w:t>
+      </w:r>
+      <w:r>
+        <w:t>.</w:t>
+      </w:r>
+    </w:p>
+    <w:p>
+      <w:r>
+        <w:t xml:space="preserve">A classe </w:t>
+      </w:r>
+      <w:r>
+        <w:rPr>
+          <w:rFonts w:ascii="Courier New" w:hAnsi="Courier New" w:cs="Courier New"/>
+        </w:rPr>
+        <w:t>Node</w:t>
+      </w:r>
+      <w:r>
+        <w:t xml:space="preserve"> encapsula os elementos de um vértice, a saber: um identificador único (</w:t>
+      </w:r>
       <w:proofErr w:type="spellStart"/>
       <w:r>
         <w:rPr>
           <w:rFonts w:ascii="Courier New" w:hAnsi="Courier New" w:cs="Courier New"/>
         </w:rPr>
+        <w:t>label</w:t>
+      </w:r>
+      <w:proofErr w:type="spellEnd"/>
+      <w:r>
+        <w:t>)</w:t>
+      </w:r>
+      <w:r>
+        <w:t>, um vetor de ponteiros para arestas (</w:t>
+      </w:r>
+      <w:proofErr w:type="spellStart"/>
+      <w:r>
+        <w:rPr>
+          <w:rFonts w:ascii="Courier New" w:hAnsi="Courier New" w:cs="Courier New"/>
+        </w:rPr>
+        <w:t>edges</w:t>
+      </w:r>
+      <w:proofErr w:type="spellEnd"/>
+      <w:r>
+        <w:t>)</w:t>
+      </w:r>
+      <w:r>
+        <w:t xml:space="preserve"> e um </w:t>
+      </w:r>
+      <w:proofErr w:type="spellStart"/>
+      <w:r>
+        <w:rPr>
+          <w:i/>
+        </w:rPr>
+        <w:t>flag</w:t>
+      </w:r>
+      <w:proofErr w:type="spellEnd"/>
+      <w:r>
+        <w:t xml:space="preserve"> de modo a auxiliar nas funções de busca (</w:t>
+      </w:r>
+      <w:proofErr w:type="spellStart"/>
+      <w:r>
+        <w:rPr>
+          <w:rFonts w:ascii="Courier New" w:hAnsi="Courier New" w:cs="Courier New"/>
+        </w:rPr>
+        <w:t>flag</w:t>
+      </w:r>
+      <w:proofErr w:type="spellEnd"/>
+      <w:r>
+        <w:t>)</w:t>
+      </w:r>
+      <w:r>
+        <w:t>.</w:t>
+      </w:r>
+    </w:p>
+    <w:p>
+      <w:r>
+        <w:t xml:space="preserve">Por sua vez, a classe </w:t>
+      </w:r>
+      <w:r>
+        <w:rPr>
+          <w:rFonts w:ascii="Courier New" w:hAnsi="Courier New" w:cs="Courier New"/>
+        </w:rPr>
         <w:t>Edge</w:t>
       </w:r>
+      <w:r>
+        <w:t xml:space="preserve"> encapsula os elementos de uma aresta, que são: seu peso (</w:t>
+      </w:r>
+      <w:proofErr w:type="spellStart"/>
+      <w:r>
+        <w:rPr>
+          <w:rFonts w:ascii="Courier New" w:hAnsi="Courier New" w:cs="Courier New"/>
+        </w:rPr>
+        <w:t>weight</w:t>
+      </w:r>
       <w:proofErr w:type="spellEnd"/>
       <w:r>
-        <w:t xml:space="preserve"> </w:t>
-      </w:r>
-      <w:r>
-        <w:t xml:space="preserve">e de um conjunto de objetos da classe </w:t>
+        <w:t>)</w:t>
+      </w:r>
+      <w:r>
+        <w:t>, os nós conectados a ela (</w:t>
       </w:r>
       <w:proofErr w:type="spellStart"/>
       <w:r>
         <w:rPr>
           <w:rFonts w:ascii="Courier New" w:hAnsi="Courier New" w:cs="Courier New"/>
         </w:rPr>
-        <w:t>Node</w:t>
+        <w:t>from</w:t>
       </w:r>
       <w:proofErr w:type="spellEnd"/>
       <w:r>
-        <w:t>.</w:t>
-      </w:r>
-    </w:p>
-    <w:p>
-      <w:r>
-        <w:t xml:space="preserve">A classe </w:t>
+        <w:t xml:space="preserve"> e </w:t>
       </w:r>
       <w:proofErr w:type="spellStart"/>
       <w:r>
         <w:rPr>
           <w:rFonts w:ascii="Courier New" w:hAnsi="Courier New" w:cs="Courier New"/>
         </w:rPr>
-        <w:t>Node</w:t>
+        <w:t>to</w:t>
       </w:r>
       <w:proofErr w:type="spellEnd"/>
-      <w:r>
-        <w:t xml:space="preserve"> encapsula os elementos de um vértice, a saber: um identificador único (</w:t>
-      </w:r>
-      <w:proofErr w:type="spellStart"/>
-      <w:r>
-        <w:rPr>
-          <w:rFonts w:ascii="Courier New" w:hAnsi="Courier New" w:cs="Courier New"/>
-        </w:rPr>
-        <w:t>label</w:t>
-      </w:r>
-      <w:proofErr w:type="spellEnd"/>
-      <w:r>
-        <w:t>)</w:t>
-      </w:r>
-      <w:r>
-        <w:t>, um vetor de ponteiros para arestas (</w:t>
-      </w:r>
-      <w:proofErr w:type="spellStart"/>
-      <w:r>
-        <w:rPr>
-          <w:rFonts w:ascii="Courier New" w:hAnsi="Courier New" w:cs="Courier New"/>
-        </w:rPr>
-        <w:t>edges</w:t>
-      </w:r>
-      <w:proofErr w:type="spellEnd"/>
-      <w:r>
-        <w:t>)</w:t>
-      </w:r>
-      <w:r>
-        <w:t xml:space="preserve"> e um </w:t>
-      </w:r>
-      <w:proofErr w:type="spellStart"/>
-      <w:r>
-        <w:rPr>
-          <w:i/>
-        </w:rPr>
-        <w:t>flag</w:t>
-      </w:r>
-      <w:proofErr w:type="spellEnd"/>
-      <w:r>
-        <w:t xml:space="preserve"> de modo a auxiliar nas funções de busca (</w:t>
-      </w:r>
-      <w:proofErr w:type="spellStart"/>
-      <w:r>
-        <w:rPr>
-          <w:rFonts w:ascii="Courier New" w:hAnsi="Courier New" w:cs="Courier New"/>
-        </w:rPr>
-        <w:t>flag</w:t>
-      </w:r>
-      <w:proofErr w:type="spellEnd"/>
-      <w:r>
-        <w:t>)</w:t>
-      </w:r>
-      <w:r>
-        <w:t>.</w:t>
-      </w:r>
-    </w:p>
-    <w:p>
-      <w:r>
-        <w:t xml:space="preserve">Por sua vez, a classe </w:t>
-      </w:r>
-      <w:proofErr w:type="spellStart"/>
-      <w:r>
-        <w:rPr>
-          <w:rFonts w:ascii="Courier New" w:hAnsi="Courier New" w:cs="Courier New"/>
-        </w:rPr>
-        <w:t>Edge</w:t>
-      </w:r>
-      <w:proofErr w:type="spellEnd"/>
-      <w:r>
-        <w:t xml:space="preserve"> encapsula os elementos de uma aresta, que são: seu peso (</w:t>
-      </w:r>
-      <w:proofErr w:type="spellStart"/>
-      <w:r>
-        <w:rPr>
-          <w:rFonts w:ascii="Courier New" w:hAnsi="Courier New" w:cs="Courier New"/>
-        </w:rPr>
-        <w:t>weight</w:t>
-      </w:r>
-      <w:proofErr w:type="spellEnd"/>
-      <w:r>
-        <w:t>)</w:t>
-      </w:r>
-      <w:r>
-        <w:t>, os nós conectados a ela (</w:t>
-      </w:r>
-      <w:proofErr w:type="spellStart"/>
-      <w:r>
-        <w:rPr>
-          <w:rFonts w:ascii="Courier New" w:hAnsi="Courier New" w:cs="Courier New"/>
-        </w:rPr>
-        <w:t>from</w:t>
-      </w:r>
-      <w:proofErr w:type="spellEnd"/>
-      <w:r>
-        <w:t xml:space="preserve"> e </w:t>
-      </w:r>
-      <w:r>
-        <w:rPr>
-          <w:rFonts w:ascii="Courier New" w:hAnsi="Courier New" w:cs="Courier New"/>
-        </w:rPr>
-        <w:t>to</w:t>
-      </w:r>
       <w:r>
         <w:t>)</w:t>
       </w:r>
@@ -695,54 +697,132 @@
       <w:r>
         <w:t xml:space="preserve">Uso de </w:t>
       </w:r>
-      <w:proofErr w:type="spellStart"/>
       <w:r>
         <w:rPr>
           <w:rFonts w:ascii="Courier New" w:hAnsi="Courier New" w:cs="Courier New"/>
           <w:szCs w:val="24"/>
         </w:rPr>
-        <w:t>vector</w:t>
-      </w:r>
-      <w:proofErr w:type="spellEnd"/>
+        <w:t>vector&lt;</w:t>
+      </w:r>
+      <w:proofErr w:type="spellStart"/>
       <w:r>
         <w:rPr>
           <w:rFonts w:ascii="Courier New" w:hAnsi="Courier New" w:cs="Courier New"/>
           <w:szCs w:val="24"/>
         </w:rPr>
-        <w:t>&lt;</w:t>
-      </w:r>
-      <w:proofErr w:type="spellStart"/>
+        <w:t>typename</w:t>
+      </w:r>
+      <w:proofErr w:type="spellEnd"/>
       <w:r>
         <w:rPr>
           <w:rFonts w:ascii="Courier New" w:hAnsi="Courier New" w:cs="Courier New"/>
           <w:szCs w:val="24"/>
         </w:rPr>
-        <w:t>typename</w:t>
+        <w:t xml:space="preserve">&gt; </w:t>
+      </w:r>
+      <w:r>
+        <w:t>e</w:t>
+      </w:r>
+      <w:r>
+        <w:t xml:space="preserve">m vez de </w:t>
+      </w:r>
+      <w:proofErr w:type="spellStart"/>
+      <w:r>
+        <w:rPr>
+          <w:i/>
+        </w:rPr>
+        <w:t>arrays</w:t>
       </w:r>
       <w:proofErr w:type="spellEnd"/>
+      <w:r>
+        <w:t xml:space="preserve"> “puros”</w:t>
+      </w:r>
+    </w:p>
+    <w:p>
+      <w:pPr>
+        <w:spacing w:after="240"/>
+        <w:ind w:left="1980"/>
+      </w:pPr>
+      <w:r>
+        <w:rPr>
+          <w:szCs w:val="24"/>
+        </w:rPr>
+        <w:t xml:space="preserve">O uso do </w:t>
+      </w:r>
+      <w:r>
+        <w:rPr>
+          <w:i/>
+          <w:szCs w:val="24"/>
+        </w:rPr>
+        <w:t xml:space="preserve">container </w:t>
+      </w:r>
       <w:r>
         <w:rPr>
           <w:rFonts w:ascii="Courier New" w:hAnsi="Courier New" w:cs="Courier New"/>
           <w:szCs w:val="24"/>
         </w:rPr>
-        <w:t xml:space="preserve">&gt; </w:t>
-      </w:r>
-      <w:r>
-        <w:t>e</w:t>
-      </w:r>
-      <w:r>
-        <w:t xml:space="preserve">m vez de </w:t>
+        <w:t>v</w:t>
+      </w:r>
+      <w:r>
+        <w:rPr>
+          <w:rFonts w:ascii="Courier New" w:hAnsi="Courier New" w:cs="Courier New"/>
+          <w:szCs w:val="24"/>
+        </w:rPr>
+        <w:t xml:space="preserve">ector </w:t>
+      </w:r>
+      <w:r>
+        <w:t>p</w:t>
+      </w:r>
+      <w:r>
+        <w:t xml:space="preserve">ossibilita uma alocação dinâmica de memória para o </w:t>
       </w:r>
       <w:proofErr w:type="spellStart"/>
       <w:r>
         <w:rPr>
           <w:i/>
         </w:rPr>
-        <w:t>arrays</w:t>
+        <w:t>array</w:t>
       </w:r>
       <w:proofErr w:type="spellEnd"/>
       <w:r>
-        <w:t xml:space="preserve"> “puros”</w:t>
+        <w:t xml:space="preserve">, permitindo expandi-lo ou contraí-lo quando necessário de modo prático – usando a função </w:t>
+      </w:r>
+      <w:proofErr w:type="spellStart"/>
+      <w:r>
+        <w:rPr>
+          <w:rFonts w:ascii="Courier New" w:hAnsi="Courier New" w:cs="Courier New"/>
+          <w:szCs w:val="24"/>
+        </w:rPr>
+        <w:t>resize</w:t>
+      </w:r>
+      <w:proofErr w:type="spellEnd"/>
+      <w:r>
+        <w:rPr>
+          <w:rFonts w:ascii="Courier New" w:hAnsi="Courier New" w:cs="Courier New"/>
+          <w:szCs w:val="24"/>
+        </w:rPr>
+        <w:t xml:space="preserve"> </w:t>
+      </w:r>
+      <w:r>
+        <w:t>ou</w:t>
+      </w:r>
+      <w:r>
+        <w:t xml:space="preserve"> simplesmente adicionando um elemento no seu fim (</w:t>
+      </w:r>
+      <w:proofErr w:type="spellStart"/>
+      <w:r>
+        <w:rPr>
+          <w:rFonts w:ascii="Courier New" w:hAnsi="Courier New" w:cs="Courier New"/>
+          <w:szCs w:val="24"/>
+        </w:rPr>
+        <w:t>push_back</w:t>
+      </w:r>
+      <w:proofErr w:type="spellEnd"/>
+      <w:r>
+        <w:t>)</w:t>
+      </w:r>
+      <w:r>
+        <w:t>.</w:t>
       </w:r>
     </w:p>
     <w:p>
@@ -751,106 +831,10 @@
         <w:ind w:left="1980"/>
       </w:pPr>
       <w:r>
-        <w:rPr>
-          <w:szCs w:val="24"/>
-        </w:rPr>
-        <w:t xml:space="preserve">O uso do </w:t>
-      </w:r>
-      <w:r>
-        <w:rPr>
-          <w:i/>
-          <w:szCs w:val="24"/>
-        </w:rPr>
-        <w:t xml:space="preserve">container </w:t>
-      </w:r>
-      <w:proofErr w:type="spellStart"/>
-      <w:r>
-        <w:rPr>
-          <w:rFonts w:ascii="Courier New" w:hAnsi="Courier New" w:cs="Courier New"/>
-          <w:szCs w:val="24"/>
-        </w:rPr>
-        <w:t>v</w:t>
-      </w:r>
-      <w:r>
-        <w:rPr>
-          <w:rFonts w:ascii="Courier New" w:hAnsi="Courier New" w:cs="Courier New"/>
-          <w:szCs w:val="24"/>
-        </w:rPr>
-        <w:t>ector</w:t>
-      </w:r>
-      <w:proofErr w:type="spellEnd"/>
-      <w:r>
-        <w:rPr>
-          <w:rFonts w:ascii="Courier New" w:hAnsi="Courier New" w:cs="Courier New"/>
-          <w:szCs w:val="24"/>
-        </w:rPr>
-        <w:t xml:space="preserve"> </w:t>
-      </w:r>
-      <w:r>
-        <w:t>p</w:t>
-      </w:r>
-      <w:r>
-        <w:t xml:space="preserve">ossibilita uma alocação dinâmica de memória para o </w:t>
-      </w:r>
-      <w:proofErr w:type="spellStart"/>
-      <w:r>
-        <w:rPr>
-          <w:i/>
-        </w:rPr>
-        <w:t>array</w:t>
-      </w:r>
-      <w:proofErr w:type="spellEnd"/>
-      <w:r>
-        <w:t xml:space="preserve">, permitindo expandi-lo ou contraí-lo quando necessário de modo prático – usando a função </w:t>
-      </w:r>
-      <w:proofErr w:type="spellStart"/>
-      <w:r>
-        <w:rPr>
-          <w:rFonts w:ascii="Courier New" w:hAnsi="Courier New" w:cs="Courier New"/>
-          <w:szCs w:val="24"/>
-        </w:rPr>
-        <w:t>resize</w:t>
-      </w:r>
-      <w:proofErr w:type="spellEnd"/>
-      <w:r>
-        <w:rPr>
-          <w:rFonts w:ascii="Courier New" w:hAnsi="Courier New" w:cs="Courier New"/>
-          <w:szCs w:val="24"/>
-        </w:rPr>
-        <w:t xml:space="preserve"> </w:t>
-      </w:r>
-      <w:r>
-        <w:t>ou</w:t>
-      </w:r>
-      <w:r>
-        <w:t xml:space="preserve"> simplesmente adicionando um elemento no seu fim (</w:t>
-      </w:r>
-      <w:proofErr w:type="spellStart"/>
-      <w:r>
-        <w:rPr>
-          <w:rFonts w:ascii="Courier New" w:hAnsi="Courier New" w:cs="Courier New"/>
-          <w:szCs w:val="24"/>
-        </w:rPr>
-        <w:t>push_back</w:t>
-      </w:r>
-      <w:proofErr w:type="spellEnd"/>
-      <w:r>
-        <w:t>)</w:t>
-      </w:r>
-      <w:r>
-        <w:t>.</w:t>
-      </w:r>
-    </w:p>
-    <w:p>
-      <w:pPr>
-        <w:spacing w:after="240"/>
-        <w:ind w:left="1980"/>
-      </w:pPr>
-      <w:r>
         <w:lastRenderedPageBreak/>
         <w:t xml:space="preserve">Outras possíveis funções a serem utilizadas estão descritas em </w:t>
       </w:r>
-      <w:hyperlink r:id="rId6" w:history="1">
+      <w:hyperlink r:id="rId7" w:history="1">
         <w:r>
           <w:rPr>
             <w:rStyle w:val="Hyperlink"/>
@@ -942,91 +926,78 @@
         </w:rPr>
         <w:t xml:space="preserve">container </w:t>
       </w:r>
-      <w:proofErr w:type="spellStart"/>
       <w:r>
         <w:rPr>
           <w:rFonts w:ascii="Courier New" w:hAnsi="Courier New" w:cs="Courier New"/>
           <w:szCs w:val="24"/>
         </w:rPr>
-        <w:t>vector</w:t>
-      </w:r>
-      <w:proofErr w:type="spellEnd"/>
+        <w:t>vector&lt;</w:t>
+      </w:r>
+      <w:proofErr w:type="spellStart"/>
       <w:r>
         <w:rPr>
           <w:rFonts w:ascii="Courier New" w:hAnsi="Courier New" w:cs="Courier New"/>
           <w:szCs w:val="24"/>
         </w:rPr>
-        <w:t>&lt;</w:t>
-      </w:r>
-      <w:proofErr w:type="spellStart"/>
+        <w:t>bool</w:t>
+      </w:r>
+      <w:proofErr w:type="spellEnd"/>
       <w:r>
         <w:rPr>
           <w:rFonts w:ascii="Courier New" w:hAnsi="Courier New" w:cs="Courier New"/>
           <w:szCs w:val="24"/>
         </w:rPr>
-        <w:t>bool</w:t>
-      </w:r>
-      <w:proofErr w:type="spellEnd"/>
+        <w:t>&gt;</w:t>
+      </w:r>
+      <w:r>
+        <w:t>, uma especialização de</w:t>
+      </w:r>
       <w:r>
         <w:rPr>
           <w:rFonts w:ascii="Courier New" w:hAnsi="Courier New" w:cs="Courier New"/>
           <w:szCs w:val="24"/>
         </w:rPr>
-        <w:t>&gt;</w:t>
-      </w:r>
-      <w:r>
-        <w:t>, uma especialização de</w:t>
+        <w:t xml:space="preserve"> </w:t>
       </w:r>
       <w:r>
         <w:rPr>
           <w:rFonts w:ascii="Courier New" w:hAnsi="Courier New" w:cs="Courier New"/>
           <w:szCs w:val="24"/>
         </w:rPr>
-        <w:t xml:space="preserve"> </w:t>
-      </w:r>
-      <w:proofErr w:type="spellStart"/>
+        <w:t>v</w:t>
+      </w:r>
       <w:r>
         <w:rPr>
           <w:rFonts w:ascii="Courier New" w:hAnsi="Courier New" w:cs="Courier New"/>
           <w:szCs w:val="24"/>
         </w:rPr>
-        <w:t>v</w:t>
-      </w:r>
-      <w:r>
-        <w:rPr>
-          <w:rFonts w:ascii="Courier New" w:hAnsi="Courier New" w:cs="Courier New"/>
-          <w:szCs w:val="24"/>
-        </w:rPr>
         <w:t>ector</w:t>
       </w:r>
+      <w:r>
+        <w:t>, usa somente um bit para cada elemento</w:t>
+      </w:r>
+      <w:r>
+        <w:t>, além de ter a possibilidade de ser referenciado usando os colchetes (“</w:t>
+      </w:r>
+      <w:proofErr w:type="gramStart"/>
+      <w:r>
+        <w:t xml:space="preserve">[ </w:t>
+      </w:r>
+      <w:proofErr w:type="gramEnd"/>
+      <w:r>
+        <w:t xml:space="preserve">]”), como num </w:t>
+      </w:r>
+      <w:proofErr w:type="spellStart"/>
+      <w:r>
+        <w:rPr>
+          <w:i/>
+        </w:rPr>
+        <w:t>array</w:t>
+      </w:r>
       <w:proofErr w:type="spellEnd"/>
       <w:r>
-        <w:t>, usa somente um bit para cada elemento</w:t>
-      </w:r>
-      <w:r>
-        <w:t>, além de ter a possibilidade de ser referenciado usando os colchetes (“</w:t>
-      </w:r>
-      <w:proofErr w:type="gramStart"/>
-      <w:r>
-        <w:t xml:space="preserve">[ </w:t>
-      </w:r>
-      <w:proofErr w:type="gramEnd"/>
-      <w:r>
-        <w:t xml:space="preserve">]”), como num </w:t>
-      </w:r>
-      <w:proofErr w:type="spellStart"/>
-      <w:r>
-        <w:rPr>
-          <w:i/>
-        </w:rPr>
-        <w:t>array</w:t>
-      </w:r>
-      <w:proofErr w:type="spellEnd"/>
-      <w:r>
         <w:t>.</w:t>
       </w:r>
-      <w:bookmarkStart w:id="0" w:name="_GoBack"/>
-      <w:bookmarkEnd w:id="0"/>
     </w:p>
     <w:p>
       <w:pPr>
@@ -1036,7 +1007,7 @@
       <w:r>
         <w:t xml:space="preserve"> </w:t>
       </w:r>
-      <w:hyperlink r:id="rId7" w:history="1">
+      <w:hyperlink r:id="rId8" w:history="1">
         <w:r>
           <w:rPr>
             <w:rStyle w:val="Hyperlink"/>
@@ -1085,7 +1056,13 @@
         <w:t>)</w:t>
       </w:r>
       <w:r>
-        <w:t>, contendo 72000 vértices e 123379 arestas</w:t>
+        <w:t>, contendo 72000 vértices e 1233</w:t>
+      </w:r>
+      <w:r>
+        <w:t>80</w:t>
+      </w:r>
+      <w:r>
+        <w:t xml:space="preserve"> arestas</w:t>
       </w:r>
       <w:r>
         <w:t>.</w:t>
@@ -1115,7 +1092,7 @@
         <w:tblW w:w="0" w:type="auto"/>
         <w:jc w:val="center"/>
         <w:tblInd w:w="2055" w:type="dxa"/>
-        <w:tblLook w:val="04A0"/>
+        <w:tblLook w:val="04A0" w:firstRow="1" w:lastRow="0" w:firstColumn="1" w:lastColumn="0" w:noHBand="0" w:noVBand="1"/>
       </w:tblPr>
       <w:tblGrid>
         <w:gridCol w:w="2267"/>
@@ -1253,7 +1230,7 @@
         <w:tblW w:w="0" w:type="auto"/>
         <w:jc w:val="center"/>
         <w:tblInd w:w="2055" w:type="dxa"/>
-        <w:tblLook w:val="04A0"/>
+        <w:tblLook w:val="04A0" w:firstRow="1" w:lastRow="0" w:firstColumn="1" w:lastColumn="0" w:noHBand="0" w:noVBand="1"/>
       </w:tblPr>
       <w:tblGrid>
         <w:gridCol w:w="2267"/>
@@ -1410,7 +1387,7 @@
                     <pic:cNvPicPr/>
                   </pic:nvPicPr>
                   <pic:blipFill>
-                    <a:blip r:embed="rId8" cstate="print"/>
+                    <a:blip r:embed="rId9" cstate="print"/>
                     <a:stretch>
                       <a:fillRect/>
                     </a:stretch>
@@ -1437,7 +1414,6 @@
         <w:ind w:firstLine="708"/>
       </w:pPr>
       <w:r>
-        <w:lastRenderedPageBreak/>
         <w:t xml:space="preserve">O grafo apresenta menor grau igual a </w:t>
       </w:r>
       <w:proofErr w:type="gramStart"/>
@@ -1593,7 +1569,7 @@
                     <pic:cNvPicPr/>
                   </pic:nvPicPr>
                   <pic:blipFill>
-                    <a:blip r:embed="rId9" cstate="print"/>
+                    <a:blip r:embed="rId10" cstate="print"/>
                     <a:stretch>
                       <a:fillRect/>
                     </a:stretch>
@@ -1718,11 +1694,16 @@
         </w:numPr>
       </w:pPr>
       <w:r>
-        <w:lastRenderedPageBreak/>
         <w:t>Árvore geradora de busca</w:t>
       </w:r>
     </w:p>
-    <w:p/>
+    <w:p>
+      <w:pPr>
+        <w:rPr>
+          <w:u w:val="single"/>
+        </w:rPr>
+      </w:pPr>
+    </w:p>
     <w:p>
       <w:pPr>
         <w:ind w:firstLine="708"/>
@@ -1750,7 +1731,7 @@
         <w:tblW w:w="11057" w:type="dxa"/>
         <w:tblInd w:w="-1026" w:type="dxa"/>
         <w:tblLayout w:type="fixed"/>
-        <w:tblLook w:val="04A0"/>
+        <w:tblLook w:val="04A0" w:firstRow="1" w:lastRow="0" w:firstColumn="1" w:lastColumn="0" w:noHBand="0" w:noVBand="1"/>
       </w:tblPr>
       <w:tblGrid>
         <w:gridCol w:w="1134"/>
@@ -2413,7 +2394,19 @@
         <w:ind w:left="1080"/>
       </w:pPr>
       <w:r>
-        <w:t>Através da BFS, pode-se concluir que o diâmetro da internet é 10.</w:t>
+        <w:t>Através d</w:t>
+      </w:r>
+      <w:r>
+        <w:t>e múltiplas execuções da</w:t>
+      </w:r>
+      <w:r>
+        <w:t xml:space="preserve"> BFS</w:t>
+      </w:r>
+      <w:r>
+        <w:t xml:space="preserve"> sobre o grafo</w:t>
+      </w:r>
+      <w:r>
+        <w:t>, pode-se concluir que o diâmetro da internet é 10.</w:t>
       </w:r>
     </w:p>
     <w:sectPr>
@@ -2427,7 +2420,7 @@
 </file>
 
 <file path=word/numbering.xml><?xml version="1.0" encoding="utf-8"?>
-<w:numbering xmlns:ve="http://schemas.openxmlformats.org/markup-compatibility/2006" xmlns:o="urn:schemas-microsoft-com:office:office" xmlns:r="http://schemas.openxmlformats.org/officeDocument/2006/relationships" xmlns:m="http://schemas.openxmlformats.org/officeDocument/2006/math" xmlns:v="urn:schemas-microsoft-com:vml" xmlns:wp="http://schemas.openxmlformats.org/drawingml/2006/wordprocessingDrawing" xmlns:w10="urn:schemas-microsoft-com:office:word" xmlns:w="http://schemas.openxmlformats.org/wordprocessingml/2006/main" xmlns:wne="http://schemas.microsoft.com/office/word/2006/wordml">
+<w:numbering xmlns:wpc="http://schemas.microsoft.com/office/word/2010/wordprocessingCanvas" xmlns:mc="http://schemas.openxmlformats.org/markup-compatibility/2006" xmlns:o="urn:schemas-microsoft-com:office:office" xmlns:r="http://schemas.openxmlformats.org/officeDocument/2006/relationships" xmlns:m="http://schemas.openxmlformats.org/officeDocument/2006/math" xmlns:v="urn:schemas-microsoft-com:vml" xmlns:wp14="http://schemas.microsoft.com/office/word/2010/wordprocessingDrawing" xmlns:wp="http://schemas.openxmlformats.org/drawingml/2006/wordprocessingDrawing" xmlns:w10="urn:schemas-microsoft-com:office:word" xmlns:w="http://schemas.openxmlformats.org/wordprocessingml/2006/main" xmlns:w14="http://schemas.microsoft.com/office/word/2010/wordml" xmlns:wpg="http://schemas.microsoft.com/office/word/2010/wordprocessingGroup" xmlns:wpi="http://schemas.microsoft.com/office/word/2010/wordprocessingInk" xmlns:wne="http://schemas.microsoft.com/office/word/2006/wordml" xmlns:wps="http://schemas.microsoft.com/office/word/2010/wordprocessingShape" mc:Ignorable="w14 wp14">
   <w:abstractNum w:abstractNumId="0">
     <w:nsid w:val="01B2307A"/>
     <w:multiLevelType w:val="hybridMultilevel"/>
@@ -3082,7 +3075,7 @@
 </file>
 
 <file path=word/styles.xml><?xml version="1.0" encoding="utf-8"?>
-<w:styles xmlns:r="http://schemas.openxmlformats.org/officeDocument/2006/relationships" xmlns:w="http://schemas.openxmlformats.org/wordprocessingml/2006/main">
+<w:styles xmlns:mc="http://schemas.openxmlformats.org/markup-compatibility/2006" xmlns:r="http://schemas.openxmlformats.org/officeDocument/2006/relationships" xmlns:w="http://schemas.openxmlformats.org/wordprocessingml/2006/main" xmlns:w14="http://schemas.microsoft.com/office/word/2010/wordml" mc:Ignorable="w14">
   <w:docDefaults>
     <w:rPrDefault>
       <w:rPr>
@@ -3284,7 +3277,6 @@
     <w:uiPriority w:val="99"/>
     <w:semiHidden/>
     <w:unhideWhenUsed/>
-    <w:qFormat/>
     <w:tblPr>
       <w:tblInd w:w="0" w:type="dxa"/>
       <w:tblCellMar>
@@ -3976,7 +3968,7 @@
 </file>
 
 <file path=customXml/itemProps1.xml><?xml version="1.0" encoding="utf-8"?>
-<ds:datastoreItem xmlns:ds="http://schemas.openxmlformats.org/officeDocument/2006/customXml" ds:itemID="{831444E2-1127-435B-9D88-47C3FDEDE13B}">
+<ds:datastoreItem xmlns:ds="http://schemas.openxmlformats.org/officeDocument/2006/customXml" ds:itemID="{CC2BE4D0-E0D7-4D57-A84C-7F585A7FB73C}">
   <ds:schemaRefs>
     <ds:schemaRef ds:uri="http://schemas.openxmlformats.org/officeDocument/2006/bibliography"/>
   </ds:schemaRefs>

</xml_diff>